<commit_message>
Link de video excelente de explicacão
</commit_message>
<xml_diff>
--- a/Estudos_para_modelar/Teoria.docx
+++ b/Estudos_para_modelar/Teoria.docx
@@ -26,11 +26,9 @@
           <w:sz w:val="24"/>
         </w:rPr>
       </w:pPr>
-      <w:bookmarkStart w:id="0" w:name="_GoBack"/>
-      <w:bookmarkEnd w:id="0"/>
     </w:p>
     <w:p>
-      <w:hyperlink r:id="rId4" w:history="1">
+      <w:hyperlink r:id="rId4" w:anchor="Formation" w:history="1">
         <w:r>
           <w:rPr>
             <w:rStyle w:val="Hyperlink"/>
@@ -50,6 +48,11 @@
       </w:hyperlink>
     </w:p>
     <w:p>
+      <w:pPr>
+        <w:rPr>
+          <w:rStyle w:val="Hyperlink"/>
+        </w:rPr>
+      </w:pPr>
       <w:hyperlink r:id="rId6" w:history="1">
         <w:r>
           <w:rPr>
@@ -58,6 +61,18 @@
           <w:t>https://prezi.com/5tvaenavxho1/the-physics-of-rainfall/</w:t>
         </w:r>
       </w:hyperlink>
+    </w:p>
+    <w:p>
+      <w:hyperlink r:id="rId7" w:history="1">
+        <w:r>
+          <w:rPr>
+            <w:rStyle w:val="Hyperlink"/>
+          </w:rPr>
+          <w:t>https://www.youtube.com/watch?v=dQNpSa-bq4M</w:t>
+        </w:r>
+      </w:hyperlink>
+      <w:bookmarkStart w:id="0" w:name="_GoBack"/>
+      <w:bookmarkEnd w:id="0"/>
     </w:p>
     <w:sectPr>
       <w:pgSz w:w="11906" w:h="16838"/>
@@ -86,7 +101,7 @@
       </w:pPr>
     </w:pPrDefault>
   </w:docDefaults>
-  <w:latentStyles w:defLockedState="0" w:defUIPriority="99" w:defSemiHidden="0" w:defUnhideWhenUsed="0" w:defQFormat="0" w:count="375">
+  <w:latentStyles w:defLockedState="0" w:defUIPriority="99" w:defSemiHidden="0" w:defUnhideWhenUsed="0" w:defQFormat="0" w:count="376">
     <w:lsdException w:name="Normal" w:uiPriority="0" w:qFormat="1"/>
     <w:lsdException w:name="heading 1" w:uiPriority="9" w:qFormat="1"/>
     <w:lsdException w:name="heading 2" w:semiHidden="1" w:uiPriority="9" w:unhideWhenUsed="1" w:qFormat="1"/>
@@ -192,7 +207,6 @@
     <w:lsdException w:name="HTML Sample" w:semiHidden="1" w:unhideWhenUsed="1"/>
     <w:lsdException w:name="HTML Typewriter" w:semiHidden="1" w:unhideWhenUsed="1"/>
     <w:lsdException w:name="HTML Variable" w:semiHidden="1" w:unhideWhenUsed="1"/>
-    <w:lsdException w:name="Normal Table" w:semiHidden="1" w:unhideWhenUsed="1"/>
     <w:lsdException w:name="annotation subject" w:semiHidden="1" w:unhideWhenUsed="1"/>
     <w:lsdException w:name="No List" w:semiHidden="1" w:unhideWhenUsed="1"/>
     <w:lsdException w:name="Outline List 1" w:semiHidden="1" w:unhideWhenUsed="1"/>
@@ -239,10 +253,8 @@
     <w:lsdException w:name="Table Subtle 2" w:semiHidden="1" w:unhideWhenUsed="1"/>
     <w:lsdException w:name="Table Web 1" w:semiHidden="1" w:unhideWhenUsed="1"/>
     <w:lsdException w:name="Table Web 2" w:semiHidden="1" w:unhideWhenUsed="1"/>
-    <w:lsdException w:name="Table Web 3" w:semiHidden="1" w:unhideWhenUsed="1"/>
     <w:lsdException w:name="Balloon Text" w:semiHidden="1" w:unhideWhenUsed="1"/>
     <w:lsdException w:name="Table Grid" w:uiPriority="39"/>
-    <w:lsdException w:name="Table Theme" w:semiHidden="1" w:unhideWhenUsed="1"/>
     <w:lsdException w:name="Placeholder Text" w:semiHidden="1"/>
     <w:lsdException w:name="No Spacing" w:uiPriority="1" w:qFormat="1"/>
     <w:lsdException w:name="Light Shading" w:uiPriority="60"/>
@@ -462,18 +474,19 @@
     <w:lsdException w:name="Smart Hyperlink" w:semiHidden="1" w:unhideWhenUsed="1"/>
     <w:lsdException w:name="Hashtag" w:semiHidden="1" w:unhideWhenUsed="1"/>
     <w:lsdException w:name="Unresolved Mention" w:semiHidden="1" w:unhideWhenUsed="1"/>
+    <w:lsdException w:name="Smart Link" w:semiHidden="1" w:unhideWhenUsed="1"/>
   </w:latentStyles>
   <w:style w:type="paragraph" w:default="1" w:styleId="Normal">
     <w:name w:val="Normal"/>
     <w:qFormat/>
   </w:style>
-  <w:style w:type="character" w:default="1" w:styleId="Fontepargpadro">
+  <w:style w:type="character" w:default="1" w:styleId="DefaultParagraphFont">
     <w:name w:val="Default Paragraph Font"/>
     <w:uiPriority w:val="1"/>
     <w:semiHidden/>
     <w:unhideWhenUsed/>
   </w:style>
-  <w:style w:type="table" w:default="1" w:styleId="Tabelanormal">
+  <w:style w:type="table" w:default="1" w:styleId="TableNormal">
     <w:name w:val="Normal Table"/>
     <w:uiPriority w:val="99"/>
     <w:semiHidden/>
@@ -488,7 +501,7 @@
       </w:tblCellMar>
     </w:tblPr>
   </w:style>
-  <w:style w:type="numbering" w:default="1" w:styleId="Semlista">
+  <w:style w:type="numbering" w:default="1" w:styleId="NoList">
     <w:name w:val="No List"/>
     <w:uiPriority w:val="99"/>
     <w:semiHidden/>
@@ -496,7 +509,7 @@
   </w:style>
   <w:style w:type="character" w:styleId="Hyperlink">
     <w:name w:val="Hyperlink"/>
-    <w:basedOn w:val="Fontepargpadro"/>
+    <w:basedOn w:val="DefaultParagraphFont"/>
     <w:uiPriority w:val="99"/>
     <w:unhideWhenUsed/>
     <w:rsid w:val="00C05528"/>
@@ -505,9 +518,9 @@
       <w:u w:val="single"/>
     </w:rPr>
   </w:style>
-  <w:style w:type="character" w:styleId="MenoPendente">
+  <w:style w:type="character" w:styleId="UnresolvedMention">
     <w:name w:val="Unresolved Mention"/>
-    <w:basedOn w:val="Fontepargpadro"/>
+    <w:basedOn w:val="DefaultParagraphFont"/>
     <w:uiPriority w:val="99"/>
     <w:semiHidden/>
     <w:unhideWhenUsed/>

</xml_diff>

<commit_message>
É uma série de vídeos muito bons
</commit_message>
<xml_diff>
--- a/Estudos_para_modelar/Teoria.docx
+++ b/Estudos_para_modelar/Teoria.docx
@@ -63,12 +63,67 @@
       </w:hyperlink>
     </w:p>
     <w:p>
+      <w:pPr>
+        <w:rPr>
+          <w:rStyle w:val="Hyperlink"/>
+        </w:rPr>
+      </w:pPr>
       <w:hyperlink r:id="rId7" w:history="1">
         <w:r>
           <w:rPr>
             <w:rStyle w:val="Hyperlink"/>
           </w:rPr>
           <w:t>https://www.youtube.com/watch?v=dQNpSa-bq4M</w:t>
+        </w:r>
+      </w:hyperlink>
+    </w:p>
+    <w:p>
+      <w:hyperlink r:id="rId8" w:history="1">
+        <w:r>
+          <w:rPr>
+            <w:rStyle w:val="Hyperlink"/>
+          </w:rPr>
+          <w:t>https://www.youtube.com/watch?v=2I_AYIECCOQ</w:t>
+        </w:r>
+      </w:hyperlink>
+    </w:p>
+    <w:p>
+      <w:hyperlink r:id="rId9" w:history="1">
+        <w:r>
+          <w:rPr>
+            <w:rStyle w:val="Hyperlink"/>
+          </w:rPr>
+          <w:t>https://www.youtube.com/watch?v=wPJ1_Z8b0wk</w:t>
+        </w:r>
+      </w:hyperlink>
+    </w:p>
+    <w:p>
+      <w:hyperlink r:id="rId10" w:history="1">
+        <w:r>
+          <w:rPr>
+            <w:rStyle w:val="Hyperlink"/>
+          </w:rPr>
+          <w:t>https://www.youtube.com/watch?v=fTfMdCQJz4s</w:t>
+        </w:r>
+      </w:hyperlink>
+    </w:p>
+    <w:p>
+      <w:hyperlink r:id="rId11" w:history="1">
+        <w:r>
+          <w:rPr>
+            <w:rStyle w:val="Hyperlink"/>
+          </w:rPr>
+          <w:t>https://www.youtube.com/watch?v=YwsYKNWSw2o</w:t>
+        </w:r>
+      </w:hyperlink>
+    </w:p>
+    <w:p>
+      <w:hyperlink r:id="rId12" w:history="1">
+        <w:r>
+          <w:rPr>
+            <w:rStyle w:val="Hyperlink"/>
+          </w:rPr>
+          <w:t>https://www.youtube.com/watch?v=SdHmOD-w_2s</w:t>
         </w:r>
       </w:hyperlink>
       <w:bookmarkStart w:id="0" w:name="_GoBack"/>
@@ -207,6 +262,7 @@
     <w:lsdException w:name="HTML Sample" w:semiHidden="1" w:unhideWhenUsed="1"/>
     <w:lsdException w:name="HTML Typewriter" w:semiHidden="1" w:unhideWhenUsed="1"/>
     <w:lsdException w:name="HTML Variable" w:semiHidden="1" w:unhideWhenUsed="1"/>
+    <w:lsdException w:name="Normal Table" w:semiHidden="1" w:unhideWhenUsed="1"/>
     <w:lsdException w:name="annotation subject" w:semiHidden="1" w:unhideWhenUsed="1"/>
     <w:lsdException w:name="No List" w:semiHidden="1" w:unhideWhenUsed="1"/>
     <w:lsdException w:name="Outline List 1" w:semiHidden="1" w:unhideWhenUsed="1"/>
@@ -253,8 +309,10 @@
     <w:lsdException w:name="Table Subtle 2" w:semiHidden="1" w:unhideWhenUsed="1"/>
     <w:lsdException w:name="Table Web 1" w:semiHidden="1" w:unhideWhenUsed="1"/>
     <w:lsdException w:name="Table Web 2" w:semiHidden="1" w:unhideWhenUsed="1"/>
+    <w:lsdException w:name="Table Web 3" w:semiHidden="1" w:unhideWhenUsed="1"/>
     <w:lsdException w:name="Balloon Text" w:semiHidden="1" w:unhideWhenUsed="1"/>
     <w:lsdException w:name="Table Grid" w:uiPriority="39"/>
+    <w:lsdException w:name="Table Theme" w:semiHidden="1" w:unhideWhenUsed="1"/>
     <w:lsdException w:name="Placeholder Text" w:semiHidden="1"/>
     <w:lsdException w:name="No Spacing" w:uiPriority="1" w:qFormat="1"/>
     <w:lsdException w:name="Light Shading" w:uiPriority="60"/>

</xml_diff>